<commit_message>
added a few tests, and had to modify gestureFilter a BIT as I noticed a problem with timing
</commit_message>
<xml_diff>
--- a/PMMain/doc/Project Midas.docx
+++ b/PMMain/doc/Project Midas.docx
@@ -26,7 +26,12 @@
         <w:ind w:firstLine="720"/>
       </w:pPr>
       <w:r>
-        <w:t xml:space="preserve">Project Midas is a system which allows an individual to control a computer using a gesture-recognizing device without the need for the traditional keyboard and mouse peripherals. Specifically, Project Midas has been designed to support the Myo Armband, which is a new technology that interprets EMG data to recognize gestures. Individuals using the Project Midas system will be able to perform all operations that could be accomplished with a keyboard and mouse, but Project Midas aims to be more intuitive to the user as well as completely hands-free. </w:t>
+        <w:t>Project Midas is a system which allows an individual to control a computer using a gesture-recognizing device without the need for the traditional keyboard and mouse peripherals. Specifically, Project Midas has been designed to support th</w:t>
+      </w:r>
+      <w:bookmarkStart w:id="0" w:name="_GoBack"/>
+      <w:bookmarkEnd w:id="0"/>
+      <w:r>
+        <w:t xml:space="preserve">e Myo Armband, which is a new technology that interprets EMG data to recognize gestures. Individuals using the Project Midas system will be able to perform all operations that could be accomplished with a keyboard and mouse, but Project Midas aims to be more intuitive to the user as well as completely hands-free. </w:t>
       </w:r>
     </w:p>
     <w:p>
@@ -279,9 +284,11 @@
             <w:tcW w:w="2155" w:type="dxa"/>
           </w:tcPr>
           <w:p>
+            <w:proofErr w:type="spellStart"/>
             <w:r>
               <w:t>AveragingFilter</w:t>
             </w:r>
+            <w:proofErr w:type="spellEnd"/>
           </w:p>
         </w:tc>
         <w:tc>
@@ -314,12 +321,14 @@
             <w:r>
               <w:t xml:space="preserve">Average of previous </w:t>
             </w:r>
+            <w:proofErr w:type="spellStart"/>
             <w:r>
               <w:rPr>
                 <w:i/>
               </w:rPr>
               <w:t>avgCount</w:t>
             </w:r>
+            <w:proofErr w:type="spellEnd"/>
             <w:r>
               <w:t xml:space="preserve"> floats that were input.</w:t>
             </w:r>
@@ -348,9 +357,11 @@
             <w:tcW w:w="2155" w:type="dxa"/>
           </w:tcPr>
           <w:p>
+            <w:proofErr w:type="spellStart"/>
             <w:r>
               <w:t>GestureFilter</w:t>
             </w:r>
+            <w:proofErr w:type="spellEnd"/>
           </w:p>
         </w:tc>
         <w:tc>
@@ -393,9 +404,11 @@
             <w:tcW w:w="2155" w:type="dxa"/>
           </w:tcPr>
           <w:p>
+            <w:proofErr w:type="spellStart"/>
             <w:r>
               <w:t>MyoTranslationFilter</w:t>
             </w:r>
+            <w:proofErr w:type="spellEnd"/>
           </w:p>
         </w:tc>
         <w:tc>
@@ -420,10 +433,7 @@
           </w:tcPr>
           <w:p>
             <w:r>
-              <w:t>Midas specific commands for the SCD,</w:t>
-            </w:r>
-            <w:r>
-              <w:t xml:space="preserve"> reliant on spatial sensors from the Myo. Ex: cursor movement data, calculated from arm angles</w:t>
+              <w:t>Midas specific commands for the SCD, reliant on spatial sensors from the Myo. Ex: cursor movement data, calculated from arm angles</w:t>
             </w:r>
           </w:p>
         </w:tc>
@@ -535,7 +545,13 @@
     <w:p>
       <w:r>
         <w:tab/>
-        <w:t>Midas functions by modularizing its tasks. As per figure 1, each device has its own thread, on which it receives data from a device, processes the data, and stores it in a SCD memory location. The SCD is exactly what the main thread of Midas requires.</w:t>
+        <w:t>Midas functions by modularizing its t</w:t>
+      </w:r>
+      <w:r>
+        <w:softHyphen/>
+      </w:r>
+      <w:r>
+        <w:t>asks. As per figure 1, each device has its own thread, on which it receives data from a device, processes the data, and stores it in a SCD memory location. The SCD is exactly what the main thread of Midas requires.</w:t>
       </w:r>
     </w:p>
     <w:p>
@@ -634,8 +650,6 @@
         <w:tab/>
         <w:t>The transitions between the states are not yet firmly decided upon, and the Keyboard Mode does not yet exist, but figure 3 exemplifies the desired states and legal transitions that Midas will allow. To note, the purpose of allowing some gestures in Mouse Mode is to allow for behavior such as clicking and dragging, to highlight text, or manipulate an image. Full Gesture Mode is left as a separate state, however, so that more complex gesture configurations can be implemented and recognized, giving Project Midas a powerful generalization.</w:t>
       </w:r>
-      <w:bookmarkStart w:id="0" w:name="_GoBack"/>
-      <w:bookmarkEnd w:id="0"/>
     </w:p>
     <w:sectPr>
       <w:pgSz w:w="12240" w:h="15840"/>

</xml_diff>